<commit_message>
change and remove unused assets
</commit_message>
<xml_diff>
--- a/public/assets/documents/spt-desa.docx
+++ b/public/assets/documents/spt-desa.docx
@@ -4255,7 +4255,7 @@
                                 <w:rFonts w:hint="default"/>
                                 <w:lang w:val="en-US"/>
                               </w:rPr>
-                              <w:t>${sket}</w:t>
+                              <w:t>${land_sketch}</w:t>
                             </w:r>
                           </w:p>
                         </w:txbxContent>
@@ -4287,7 +4287,7 @@
                           <w:rFonts w:hint="default"/>
                           <w:lang w:val="en-US"/>
                         </w:rPr>
-                        <w:t>${sket}</w:t>
+                        <w:t>${land_sketch}</w:t>
                       </w:r>
                     </w:p>
                   </w:txbxContent>

</xml_diff>